<commit_message>
Update masivo 22-12-2020 Se agregan campos de fechas y se corrigen bugs
</commit_message>
<xml_diff>
--- a/src/main/resources/documentos/LFS-SOC-001.docx
+++ b/src/main/resources/documentos/LFS-SOC-001.docx
@@ -5,282 +5,175 @@
     <w:tbl>
       <w:tblPr>
         <w:tblStyle w:val="Estilo2"/>
-        <w:tblpPr w:leftFromText="141" w:rightFromText="141" w:vertAnchor="text" w:horzAnchor="margin" w:tblpY="131"/>
-        <w:tblW w:w="14257" w:type="dxa"/>
+        <w:tblW w:w="11902" w:type="dxa"/>
+        <w:jc w:val="center"/>
         <w:tblLook w:val="04A0" w:firstRow="1" w:lastRow="0" w:firstColumn="1" w:lastColumn="0" w:noHBand="0" w:noVBand="1"/>
       </w:tblPr>
       <w:tblGrid>
-        <w:gridCol w:w="601"/>
-        <w:gridCol w:w="1237"/>
-        <w:gridCol w:w="1286"/>
-        <w:gridCol w:w="1549"/>
-        <w:gridCol w:w="2693"/>
-        <w:gridCol w:w="2694"/>
-        <w:gridCol w:w="2268"/>
-        <w:gridCol w:w="1929"/>
+        <w:gridCol w:w="483"/>
+        <w:gridCol w:w="1072"/>
+        <w:gridCol w:w="1167"/>
+        <w:gridCol w:w="1242"/>
+        <w:gridCol w:w="1984"/>
+        <w:gridCol w:w="1985"/>
+        <w:gridCol w:w="1984"/>
+        <w:gridCol w:w="1985"/>
       </w:tblGrid>
       <w:tr>
         <w:trPr>
           <w:cnfStyle w:val="100000000000" w:firstRow="1" w:lastRow="0" w:firstColumn="0" w:lastColumn="0" w:oddVBand="0" w:evenVBand="0" w:oddHBand="0" w:evenHBand="0" w:firstRowFirstColumn="0" w:firstRowLastColumn="0" w:lastRowFirstColumn="0" w:lastRowLastColumn="0"/>
-          <w:trHeight w:val="813"/>
+          <w:trHeight w:val="794"/>
+          <w:jc w:val="center"/>
         </w:trPr>
         <w:tc>
           <w:tcPr>
             <w:cnfStyle w:val="001000000000" w:firstRow="0" w:lastRow="0" w:firstColumn="1" w:lastColumn="0" w:oddVBand="0" w:evenVBand="0" w:oddHBand="0" w:evenHBand="0" w:firstRowFirstColumn="0" w:firstRowLastColumn="0" w:lastRowFirstColumn="0" w:lastRowLastColumn="0"/>
-            <w:tcW w:w="601" w:type="dxa"/>
-            <w:hideMark/>
+            <w:tcW w:w="483" w:type="dxa"/>
           </w:tcPr>
           <w:p>
             <w:pPr>
-              <w:rPr>
-                <w:rFonts w:eastAsia="Times New Roman" w:cs="Calibri"/>
-                <w:color w:val="000000"/>
-                <w:szCs w:val="16"/>
-                <w:lang w:eastAsia="es-MX"/>
-              </w:rPr>
+              <w:jc w:val="center"/>
             </w:pPr>
             <w:r>
-              <w:rPr>
-                <w:rFonts w:eastAsia="Times New Roman" w:cs="Calibri"/>
-                <w:color w:val="000000"/>
-                <w:szCs w:val="16"/>
-                <w:lang w:eastAsia="es-MX"/>
-              </w:rPr>
               <w:t>No.</w:t>
             </w:r>
           </w:p>
         </w:tc>
         <w:tc>
           <w:tcPr>
-            <w:tcW w:w="1237" w:type="dxa"/>
-            <w:hideMark/>
+            <w:tcW w:w="1072" w:type="dxa"/>
           </w:tcPr>
           <w:p>
             <w:pPr>
+              <w:jc w:val="center"/>
               <w:cnfStyle w:val="100000000000" w:firstRow="1" w:lastRow="0" w:firstColumn="0" w:lastColumn="0" w:oddVBand="0" w:evenVBand="0" w:oddHBand="0" w:evenHBand="0" w:firstRowFirstColumn="0" w:firstRowLastColumn="0" w:lastRowFirstColumn="0" w:lastRowLastColumn="0"/>
-              <w:rPr>
-                <w:rFonts w:eastAsia="Times New Roman" w:cs="Calibri"/>
-                <w:color w:val="000000"/>
-                <w:szCs w:val="16"/>
-                <w:lang w:eastAsia="es-MX"/>
-              </w:rPr>
             </w:pPr>
             <w:r>
-              <w:rPr>
-                <w:rFonts w:eastAsia="Times New Roman" w:cs="Calibri"/>
-                <w:color w:val="000000"/>
-                <w:szCs w:val="16"/>
-                <w:lang w:eastAsia="es-MX"/>
-              </w:rPr>
               <w:t>Fecha</w:t>
             </w:r>
           </w:p>
         </w:tc>
         <w:tc>
           <w:tcPr>
-            <w:tcW w:w="1286" w:type="dxa"/>
-            <w:hideMark/>
+            <w:tcW w:w="1167" w:type="dxa"/>
           </w:tcPr>
           <w:p>
             <w:pPr>
+              <w:jc w:val="center"/>
               <w:cnfStyle w:val="100000000000" w:firstRow="1" w:lastRow="0" w:firstColumn="0" w:lastColumn="0" w:oddVBand="0" w:evenVBand="0" w:oddHBand="0" w:evenHBand="0" w:firstRowFirstColumn="0" w:firstRowLastColumn="0" w:lastRowFirstColumn="0" w:lastRowLastColumn="0"/>
-              <w:rPr>
-                <w:rFonts w:eastAsia="Times New Roman" w:cs="Calibri"/>
-                <w:color w:val="000000"/>
-                <w:szCs w:val="16"/>
-                <w:lang w:eastAsia="es-MX"/>
-              </w:rPr>
             </w:pPr>
             <w:r>
-              <w:rPr>
-                <w:rFonts w:eastAsia="Times New Roman" w:cs="Calibri"/>
-                <w:color w:val="000000"/>
-                <w:szCs w:val="16"/>
-                <w:lang w:eastAsia="es-MX"/>
-              </w:rPr>
-              <w:t>Número consecutivo para folio</w:t>
+              <w:t>Folio</w:t>
             </w:r>
           </w:p>
         </w:tc>
         <w:tc>
           <w:tcPr>
-            <w:tcW w:w="1549" w:type="dxa"/>
-            <w:hideMark/>
+            <w:tcW w:w="1242" w:type="dxa"/>
           </w:tcPr>
           <w:p>
             <w:pPr>
+              <w:jc w:val="center"/>
               <w:cnfStyle w:val="100000000000" w:firstRow="1" w:lastRow="0" w:firstColumn="0" w:lastColumn="0" w:oddVBand="0" w:evenVBand="0" w:oddHBand="0" w:evenHBand="0" w:firstRowFirstColumn="0" w:firstRowLastColumn="0" w:lastRowFirstColumn="0" w:lastRowLastColumn="0"/>
-              <w:rPr>
-                <w:rFonts w:eastAsia="Times New Roman" w:cs="Calibri"/>
-                <w:b w:val="0"/>
-                <w:color w:val="000000"/>
-                <w:szCs w:val="16"/>
-                <w:lang w:eastAsia="es-MX"/>
-              </w:rPr>
             </w:pPr>
             <w:r>
-              <w:rPr>
-                <w:rFonts w:eastAsia="Times New Roman" w:cs="Calibri"/>
-                <w:color w:val="000000"/>
-                <w:szCs w:val="16"/>
-                <w:lang w:eastAsia="es-MX"/>
-              </w:rPr>
-              <w:t xml:space="preserve">Folio solicitud </w:t>
+              <w:t xml:space="preserve">Estatus </w:t>
             </w:r>
-          </w:p>
-          <w:p>
-            <w:pPr>
-              <w:cnfStyle w:val="100000000000" w:firstRow="1" w:lastRow="0" w:firstColumn="0" w:lastColumn="0" w:oddVBand="0" w:evenVBand="0" w:oddHBand="0" w:evenHBand="0" w:firstRowFirstColumn="0" w:firstRowLastColumn="0" w:lastRowFirstColumn="0" w:lastRowLastColumn="0"/>
-              <w:rPr>
-                <w:rFonts w:eastAsia="Times New Roman" w:cs="Calibri"/>
-                <w:color w:val="000000"/>
-                <w:szCs w:val="16"/>
-                <w:lang w:eastAsia="es-MX"/>
-              </w:rPr>
-            </w:pPr>
             <w:r>
-              <w:rPr>
-                <w:rFonts w:eastAsia="Times New Roman" w:cs="Calibri"/>
-                <w:color w:val="000000"/>
-                <w:szCs w:val="16"/>
-                <w:lang w:eastAsia="es-MX"/>
-              </w:rPr>
-              <w:t>de servicio</w:t>
+              <w:br/>
+              <w:t>del pago</w:t>
             </w:r>
           </w:p>
         </w:tc>
         <w:tc>
           <w:tcPr>
-            <w:tcW w:w="2693" w:type="dxa"/>
-            <w:hideMark/>
+            <w:tcW w:w="1984" w:type="dxa"/>
           </w:tcPr>
           <w:p>
             <w:pPr>
+              <w:jc w:val="center"/>
               <w:cnfStyle w:val="100000000000" w:firstRow="1" w:lastRow="0" w:firstColumn="0" w:lastColumn="0" w:oddVBand="0" w:evenVBand="0" w:oddHBand="0" w:evenHBand="0" w:firstRowFirstColumn="0" w:firstRowLastColumn="0" w:lastRowFirstColumn="0" w:lastRowLastColumn="0"/>
-              <w:rPr>
-                <w:rFonts w:eastAsia="Times New Roman" w:cs="Calibri"/>
-                <w:color w:val="000000"/>
-                <w:szCs w:val="16"/>
-                <w:lang w:eastAsia="es-MX"/>
-              </w:rPr>
             </w:pPr>
             <w:r>
-              <w:rPr>
-                <w:rFonts w:eastAsia="Times New Roman" w:cs="Calibri"/>
-                <w:color w:val="000000"/>
-                <w:szCs w:val="16"/>
-                <w:lang w:eastAsia="es-MX"/>
-              </w:rPr>
               <w:t>Nombre del cliente</w:t>
             </w:r>
           </w:p>
         </w:tc>
         <w:tc>
           <w:tcPr>
-            <w:tcW w:w="2694" w:type="dxa"/>
-            <w:hideMark/>
+            <w:tcW w:w="1985" w:type="dxa"/>
           </w:tcPr>
           <w:p>
             <w:pPr>
+              <w:jc w:val="center"/>
               <w:cnfStyle w:val="100000000000" w:firstRow="1" w:lastRow="0" w:firstColumn="0" w:lastColumn="0" w:oddVBand="0" w:evenVBand="0" w:oddHBand="0" w:evenHBand="0" w:firstRowFirstColumn="0" w:firstRowLastColumn="0" w:lastRowFirstColumn="0" w:lastRowLastColumn="0"/>
-              <w:rPr>
-                <w:rFonts w:eastAsia="Times New Roman" w:cs="Calibri"/>
-                <w:color w:val="000000"/>
-                <w:szCs w:val="16"/>
-                <w:lang w:eastAsia="es-MX"/>
-              </w:rPr>
             </w:pPr>
             <w:r>
-              <w:rPr>
-                <w:rFonts w:eastAsia="Times New Roman" w:cs="Calibri"/>
-                <w:color w:val="000000"/>
-                <w:szCs w:val="16"/>
-                <w:lang w:eastAsia="es-MX"/>
-              </w:rPr>
               <w:t>Persona de contacto del cliente</w:t>
             </w:r>
           </w:p>
         </w:tc>
         <w:tc>
           <w:tcPr>
-            <w:tcW w:w="2268" w:type="dxa"/>
-            <w:hideMark/>
+            <w:tcW w:w="1984" w:type="dxa"/>
           </w:tcPr>
           <w:p>
             <w:pPr>
+              <w:jc w:val="center"/>
               <w:cnfStyle w:val="100000000000" w:firstRow="1" w:lastRow="0" w:firstColumn="0" w:lastColumn="0" w:oddVBand="0" w:evenVBand="0" w:oddHBand="0" w:evenHBand="0" w:firstRowFirstColumn="0" w:firstRowLastColumn="0" w:lastRowFirstColumn="0" w:lastRowLastColumn="0"/>
               <w:rPr>
-                <w:rFonts w:eastAsia="Times New Roman" w:cs="Calibri"/>
-                <w:color w:val="000000"/>
-                <w:szCs w:val="16"/>
-                <w:lang w:eastAsia="es-MX"/>
+                <w:b w:val="0"/>
               </w:rPr>
             </w:pPr>
             <w:r>
-              <w:rPr>
-                <w:rFonts w:eastAsia="Times New Roman" w:cs="Calibri"/>
-                <w:color w:val="000000"/>
-                <w:szCs w:val="16"/>
-                <w:lang w:eastAsia="es-MX"/>
-              </w:rPr>
               <w:t>Servicio solicitado</w:t>
             </w:r>
+          </w:p>
+          <w:p>
+            <w:pPr>
+              <w:jc w:val="center"/>
+              <w:cnfStyle w:val="100000000000" w:firstRow="1" w:lastRow="0" w:firstColumn="0" w:lastColumn="0" w:oddVBand="0" w:evenVBand="0" w:oddHBand="0" w:evenHBand="0" w:firstRowFirstColumn="0" w:firstRowLastColumn="0" w:lastRowFirstColumn="0" w:lastRowLastColumn="0"/>
+            </w:pPr>
             <w:r>
-              <w:rPr>
-                <w:rFonts w:eastAsia="Times New Roman" w:cs="Calibri"/>
-                <w:color w:val="000000"/>
-                <w:szCs w:val="16"/>
-                <w:lang w:eastAsia="es-MX"/>
-              </w:rPr>
-              <w:br/>
               <w:t>Método solicitado</w:t>
             </w:r>
           </w:p>
         </w:tc>
         <w:tc>
           <w:tcPr>
-            <w:tcW w:w="1929" w:type="dxa"/>
-            <w:hideMark/>
+            <w:tcW w:w="1985" w:type="dxa"/>
           </w:tcPr>
           <w:p>
             <w:pPr>
+              <w:jc w:val="center"/>
               <w:cnfStyle w:val="100000000000" w:firstRow="1" w:lastRow="0" w:firstColumn="0" w:lastColumn="0" w:oddVBand="0" w:evenVBand="0" w:oddHBand="0" w:evenHBand="0" w:firstRowFirstColumn="0" w:firstRowLastColumn="0" w:lastRowFirstColumn="0" w:lastRowLastColumn="0"/>
               <w:rPr>
-                <w:rFonts w:eastAsia="Times New Roman" w:cs="Calibri"/>
-                <w:color w:val="000000"/>
-                <w:szCs w:val="16"/>
-                <w:lang w:eastAsia="es-MX"/>
+                <w:b w:val="0"/>
               </w:rPr>
             </w:pPr>
             <w:r>
-              <w:rPr>
-                <w:rFonts w:eastAsia="Times New Roman" w:cs="Calibri"/>
-                <w:color w:val="000000"/>
-                <w:szCs w:val="16"/>
-                <w:lang w:eastAsia="es-MX"/>
-              </w:rPr>
-              <w:t>Nombre del personal de CeCIM que atiende</w:t>
+              <w:t xml:space="preserve">Nombre del personal de CeCIM </w:t>
+            </w:r>
+          </w:p>
+          <w:p>
+            <w:pPr>
+              <w:jc w:val="center"/>
+              <w:cnfStyle w:val="100000000000" w:firstRow="1" w:lastRow="0" w:firstColumn="0" w:lastColumn="0" w:oddVBand="0" w:evenVBand="0" w:oddHBand="0" w:evenHBand="0" w:firstRowFirstColumn="0" w:firstRowLastColumn="0" w:lastRowFirstColumn="0" w:lastRowLastColumn="0"/>
+            </w:pPr>
+            <w:r>
+              <w:t>que atiende</w:t>
             </w:r>
           </w:p>
         </w:tc>
       </w:tr>
     </w:tbl>
     <w:p/>
-    <w:p/>
-    <w:p/>
-    <w:p/>
-    <w:p/>
-    <w:p>
-      <w:pPr>
-        <w:jc w:val="right"/>
-      </w:pPr>
-    </w:p>
     <w:sectPr>
       <w:headerReference w:type="default" r:id="rId7"/>
       <w:footerReference w:type="default" r:id="rId8"/>
+      <w:headerReference w:type="first" r:id="rId9"/>
       <w:pgSz w:w="15840" w:h="12240" w:orient="landscape"/>
-      <w:pgMar w:top="720" w:right="720" w:bottom="720" w:left="720" w:header="567" w:footer="567" w:gutter="0"/>
-      <w:pgNumType w:start="1"/>
+      <w:pgMar w:top="1701" w:right="1417" w:bottom="1701" w:left="1417" w:header="708" w:footer="454" w:gutter="0"/>
       <w:cols w:space="708"/>
       <w:docGrid w:linePitch="360"/>
     </w:sectPr>
@@ -331,10 +224,10 @@
       <w:tblLook w:val="04A0" w:firstRow="1" w:lastRow="0" w:firstColumn="1" w:lastColumn="0" w:noHBand="0" w:noVBand="1"/>
     </w:tblPr>
     <w:tblGrid>
-      <w:gridCol w:w="1555"/>
-      <w:gridCol w:w="850"/>
-      <w:gridCol w:w="10323"/>
-      <w:gridCol w:w="1276"/>
+      <w:gridCol w:w="1050"/>
+      <w:gridCol w:w="758"/>
+      <w:gridCol w:w="5300"/>
+      <w:gridCol w:w="1158"/>
     </w:tblGrid>
     <w:tr>
       <w:trPr>
@@ -342,7 +235,7 @@
       </w:trPr>
       <w:tc>
         <w:tcPr>
-          <w:tcW w:w="1555" w:type="dxa"/>
+          <w:tcW w:w="0" w:type="auto"/>
         </w:tcPr>
         <w:p>
           <w:pPr>
@@ -359,7 +252,6 @@
             <w:rPr>
               <w:i/>
               <w:iCs/>
-              <w:noProof/>
               <w:color w:val="767171" w:themeColor="background2" w:themeShade="80"/>
               <w:sz w:val="14"/>
               <w:szCs w:val="14"/>
@@ -370,7 +262,7 @@
       </w:tc>
       <w:tc>
         <w:tcPr>
-          <w:tcW w:w="850" w:type="dxa"/>
+          <w:tcW w:w="0" w:type="auto"/>
         </w:tcPr>
         <w:p>
           <w:pPr>
@@ -391,24 +283,23 @@
               <w:sz w:val="14"/>
               <w:szCs w:val="14"/>
             </w:rPr>
-            <w:t xml:space="preserve">Ver. </w:t>
+            <w:t>Ver.</w:t>
           </w:r>
           <w:r>
             <w:rPr>
               <w:i/>
               <w:iCs/>
-              <w:noProof/>
               <w:color w:val="767171" w:themeColor="background2" w:themeShade="80"/>
               <w:sz w:val="14"/>
               <w:szCs w:val="14"/>
             </w:rPr>
-            <w:t>0</w:t>
+            <w:t xml:space="preserve"> 001</w:t>
           </w:r>
         </w:p>
       </w:tc>
       <w:tc>
         <w:tcPr>
-          <w:tcW w:w="10323" w:type="dxa"/>
+          <w:tcW w:w="0" w:type="auto"/>
         </w:tcPr>
         <w:p>
           <w:pPr>
@@ -431,7 +322,7 @@
       </w:tc>
       <w:tc>
         <w:tcPr>
-          <w:tcW w:w="1276" w:type="dxa"/>
+          <w:tcW w:w="0" w:type="auto"/>
         </w:tcPr>
         <w:p>
           <w:pPr>
@@ -443,6 +334,126 @@
               <w:szCs w:val="14"/>
             </w:rPr>
           </w:pPr>
+          <w:r>
+            <w:rPr>
+              <w:color w:val="808080" w:themeColor="background1" w:themeShade="80"/>
+              <w:sz w:val="14"/>
+              <w:szCs w:val="14"/>
+              <w:lang w:val="es-ES"/>
+            </w:rPr>
+            <w:t xml:space="preserve">Página </w:t>
+          </w:r>
+          <w:r>
+            <w:rPr>
+              <w:b/>
+              <w:bCs/>
+              <w:color w:val="808080" w:themeColor="background1" w:themeShade="80"/>
+              <w:sz w:val="14"/>
+              <w:szCs w:val="14"/>
+            </w:rPr>
+            <w:fldChar w:fldCharType="begin"/>
+          </w:r>
+          <w:r>
+            <w:rPr>
+              <w:b/>
+              <w:bCs/>
+              <w:color w:val="808080" w:themeColor="background1" w:themeShade="80"/>
+              <w:sz w:val="14"/>
+              <w:szCs w:val="14"/>
+            </w:rPr>
+            <w:instrText>PAGE  \* Arabic  \* MERGEFORMAT</w:instrText>
+          </w:r>
+          <w:r>
+            <w:rPr>
+              <w:b/>
+              <w:bCs/>
+              <w:color w:val="808080" w:themeColor="background1" w:themeShade="80"/>
+              <w:sz w:val="14"/>
+              <w:szCs w:val="14"/>
+            </w:rPr>
+            <w:fldChar w:fldCharType="separate"/>
+          </w:r>
+          <w:r>
+            <w:rPr>
+              <w:b/>
+              <w:bCs/>
+              <w:color w:val="808080" w:themeColor="background1" w:themeShade="80"/>
+              <w:sz w:val="14"/>
+              <w:szCs w:val="14"/>
+              <w:lang w:val="es-ES"/>
+            </w:rPr>
+            <w:t>1</w:t>
+          </w:r>
+          <w:r>
+            <w:rPr>
+              <w:b/>
+              <w:bCs/>
+              <w:color w:val="808080" w:themeColor="background1" w:themeShade="80"/>
+              <w:sz w:val="14"/>
+              <w:szCs w:val="14"/>
+            </w:rPr>
+            <w:fldChar w:fldCharType="end"/>
+          </w:r>
+          <w:r>
+            <w:rPr>
+              <w:color w:val="808080" w:themeColor="background1" w:themeShade="80"/>
+              <w:sz w:val="14"/>
+              <w:szCs w:val="14"/>
+              <w:lang w:val="es-ES"/>
+            </w:rPr>
+            <w:t xml:space="preserve"> de </w:t>
+          </w:r>
+          <w:r>
+            <w:rPr>
+              <w:b/>
+              <w:bCs/>
+              <w:color w:val="808080" w:themeColor="background1" w:themeShade="80"/>
+              <w:sz w:val="14"/>
+              <w:szCs w:val="14"/>
+            </w:rPr>
+            <w:fldChar w:fldCharType="begin"/>
+          </w:r>
+          <w:r>
+            <w:rPr>
+              <w:b/>
+              <w:bCs/>
+              <w:color w:val="808080" w:themeColor="background1" w:themeShade="80"/>
+              <w:sz w:val="14"/>
+              <w:szCs w:val="14"/>
+            </w:rPr>
+            <w:instrText>NUMPAGES  \* Arabic  \* MERGEFORMAT</w:instrText>
+          </w:r>
+          <w:r>
+            <w:rPr>
+              <w:b/>
+              <w:bCs/>
+              <w:color w:val="808080" w:themeColor="background1" w:themeShade="80"/>
+              <w:sz w:val="14"/>
+              <w:szCs w:val="14"/>
+            </w:rPr>
+            <w:fldChar w:fldCharType="separate"/>
+          </w:r>
+          <w:r>
+            <w:rPr>
+              <w:b/>
+              <w:bCs/>
+              <w:color w:val="808080" w:themeColor="background1" w:themeShade="80"/>
+              <w:sz w:val="14"/>
+              <w:szCs w:val="14"/>
+              <w:lang w:val="es-ES"/>
+            </w:rPr>
+            <w:t>2</w:t>
+          </w:r>
+          <w:r>
+            <w:rPr>
+              <w:b/>
+              <w:bCs/>
+              <w:color w:val="808080" w:themeColor="background1" w:themeShade="80"/>
+              <w:sz w:val="14"/>
+              <w:szCs w:val="14"/>
+            </w:rPr>
+            <w:fldChar w:fldCharType="end"/>
+          </w:r>
         </w:p>
       </w:tc>
     </w:tr>
@@ -485,7 +496,7 @@
   <w:tbl>
     <w:tblPr>
       <w:tblStyle w:val="Tablaconcuadrcula"/>
-      <w:tblW w:w="0" w:type="auto"/>
+      <w:tblW w:w="10490" w:type="dxa"/>
       <w:jc w:val="center"/>
       <w:tblBorders>
         <w:top w:val="none" w:sz="0" w:space="0" w:color="auto"/>
@@ -498,9 +509,9 @@
       <w:tblLook w:val="04A0" w:firstRow="1" w:lastRow="0" w:firstColumn="1" w:lastColumn="0" w:noHBand="0" w:noVBand="1"/>
     </w:tblPr>
     <w:tblGrid>
-      <w:gridCol w:w="2547"/>
-      <w:gridCol w:w="709"/>
-      <w:gridCol w:w="10778"/>
+      <w:gridCol w:w="3384"/>
+      <w:gridCol w:w="573"/>
+      <w:gridCol w:w="6533"/>
     </w:tblGrid>
     <w:tr>
       <w:trPr>
@@ -508,20 +519,19 @@
       </w:trPr>
       <w:tc>
         <w:tcPr>
-          <w:tcW w:w="2547" w:type="dxa"/>
+          <w:tcW w:w="3384" w:type="dxa"/>
           <w:vMerge w:val="restart"/>
         </w:tcPr>
         <w:p>
           <w:pPr>
             <w:pStyle w:val="Encabezado"/>
-            <w:jc w:val="both"/>
           </w:pPr>
           <w:r>
             <w:rPr>
               <w:noProof/>
             </w:rPr>
             <w:drawing>
-              <wp:inline distT="0" distB="0" distL="0" distR="0" wp14:anchorId="3B8302BD" wp14:editId="2C0CE706">
+              <wp:inline distT="0" distB="0" distL="0" distR="0" wp14:anchorId="222FECD1" wp14:editId="53CC3E67">
                 <wp:extent cx="1440000" cy="853955"/>
                 <wp:effectExtent l="0" t="0" r="8255" b="3810"/>
                 <wp:docPr id="6" name="Gráfico 6"/>
@@ -566,7 +576,7 @@
       </w:tc>
       <w:tc>
         <w:tcPr>
-          <w:tcW w:w="709" w:type="dxa"/>
+          <w:tcW w:w="573" w:type="dxa"/>
         </w:tcPr>
         <w:p>
           <w:pPr>
@@ -576,7 +586,7 @@
       </w:tc>
       <w:tc>
         <w:tcPr>
-          <w:tcW w:w="10778" w:type="dxa"/>
+          <w:tcW w:w="6533" w:type="dxa"/>
           <w:vMerge w:val="restart"/>
           <w:vAlign w:val="center"/>
         </w:tcPr>
@@ -588,27 +598,18 @@
               <w:bCs/>
               <w:color w:val="002060"/>
               <w:sz w:val="22"/>
+              <w:szCs w:val="32"/>
             </w:rPr>
           </w:pPr>
           <w:r>
             <w:rPr>
               <w:b/>
               <w:bCs/>
-              <w:noProof/>
               <w:color w:val="808080" w:themeColor="background1" w:themeShade="80"/>
               <w:sz w:val="22"/>
-            </w:rPr>
-            <w:t xml:space="preserve">Lista: </w:t>
-          </w:r>
-          <w:r>
-            <w:rPr>
-              <w:b/>
-              <w:bCs/>
-              <w:noProof/>
-              <w:color w:val="808080" w:themeColor="background1" w:themeShade="80"/>
-              <w:sz w:val="22"/>
-            </w:rPr>
-            <w:t>Folios de solicitud de servicio del cliente</w:t>
+              <w:szCs w:val="32"/>
+            </w:rPr>
+            <w:t>Lista: Folios de solicitud de servicio del cliente</w:t>
           </w:r>
         </w:p>
       </w:tc>
@@ -619,7 +620,7 @@
       </w:trPr>
       <w:tc>
         <w:tcPr>
-          <w:tcW w:w="2547" w:type="dxa"/>
+          <w:tcW w:w="3384" w:type="dxa"/>
           <w:vMerge/>
         </w:tcPr>
         <w:p>
@@ -630,7 +631,7 @@
       </w:tc>
       <w:tc>
         <w:tcPr>
-          <w:tcW w:w="709" w:type="dxa"/>
+          <w:tcW w:w="573" w:type="dxa"/>
         </w:tcPr>
         <w:p>
           <w:pPr>
@@ -640,13 +641,59 @@
       </w:tc>
       <w:tc>
         <w:tcPr>
-          <w:tcW w:w="10778" w:type="dxa"/>
+          <w:tcW w:w="6533" w:type="dxa"/>
           <w:vMerge/>
         </w:tcPr>
         <w:p>
           <w:pPr>
             <w:pStyle w:val="Encabezado"/>
-            <w:jc w:val="center"/>
+          </w:pPr>
+        </w:p>
+      </w:tc>
+    </w:tr>
+    <w:tr>
+      <w:trPr>
+        <w:trHeight w:val="82"/>
+        <w:jc w:val="center"/>
+      </w:trPr>
+      <w:tc>
+        <w:tcPr>
+          <w:tcW w:w="3384" w:type="dxa"/>
+          <w:vMerge/>
+        </w:tcPr>
+        <w:p>
+          <w:pPr>
+            <w:pStyle w:val="Encabezado"/>
+          </w:pPr>
+        </w:p>
+      </w:tc>
+      <w:tc>
+        <w:tcPr>
+          <w:tcW w:w="573" w:type="dxa"/>
+        </w:tcPr>
+        <w:p>
+          <w:pPr>
+            <w:pStyle w:val="Encabezado"/>
+          </w:pPr>
+        </w:p>
+      </w:tc>
+      <w:tc>
+        <w:tcPr>
+          <w:tcW w:w="6533" w:type="dxa"/>
+          <w:vMerge/>
+          <w:tcBorders>
+            <w:bottom w:val="single" w:sz="24" w:space="0" w:color="808080" w:themeColor="background1" w:themeShade="80"/>
+          </w:tcBorders>
+        </w:tcPr>
+        <w:p>
+          <w:pPr>
+            <w:pStyle w:val="Encabezado"/>
+            <w:rPr>
+              <w:i/>
+              <w:iCs/>
+              <w:color w:val="767171" w:themeColor="background2" w:themeShade="80"/>
+              <w:szCs w:val="16"/>
+            </w:rPr>
           </w:pPr>
         </w:p>
       </w:tc>
@@ -657,7 +704,7 @@
       </w:trPr>
       <w:tc>
         <w:tcPr>
-          <w:tcW w:w="2547" w:type="dxa"/>
+          <w:tcW w:w="3384" w:type="dxa"/>
           <w:vMerge/>
         </w:tcPr>
         <w:p>
@@ -668,7 +715,7 @@
       </w:tc>
       <w:tc>
         <w:tcPr>
-          <w:tcW w:w="709" w:type="dxa"/>
+          <w:tcW w:w="573" w:type="dxa"/>
         </w:tcPr>
         <w:p>
           <w:pPr>
@@ -678,54 +725,7 @@
       </w:tc>
       <w:tc>
         <w:tcPr>
-          <w:tcW w:w="10778" w:type="dxa"/>
-          <w:vMerge/>
-          <w:tcBorders>
-            <w:bottom w:val="single" w:sz="24" w:space="0" w:color="808080" w:themeColor="background1" w:themeShade="80"/>
-          </w:tcBorders>
-        </w:tcPr>
-        <w:p>
-          <w:pPr>
-            <w:pStyle w:val="Encabezado"/>
-            <w:jc w:val="center"/>
-            <w:rPr>
-              <w:i/>
-              <w:iCs/>
-              <w:color w:val="767171" w:themeColor="background2" w:themeShade="80"/>
-              <w:szCs w:val="16"/>
-            </w:rPr>
-          </w:pPr>
-        </w:p>
-      </w:tc>
-    </w:tr>
-    <w:tr>
-      <w:trPr>
-        <w:jc w:val="center"/>
-      </w:trPr>
-      <w:tc>
-        <w:tcPr>
-          <w:tcW w:w="2547" w:type="dxa"/>
-          <w:vMerge/>
-        </w:tcPr>
-        <w:p>
-          <w:pPr>
-            <w:pStyle w:val="Encabezado"/>
-          </w:pPr>
-        </w:p>
-      </w:tc>
-      <w:tc>
-        <w:tcPr>
-          <w:tcW w:w="709" w:type="dxa"/>
-        </w:tcPr>
-        <w:p>
-          <w:pPr>
-            <w:pStyle w:val="Encabezado"/>
-          </w:pPr>
-        </w:p>
-      </w:tc>
-      <w:tc>
-        <w:tcPr>
-          <w:tcW w:w="10778" w:type="dxa"/>
+          <w:tcW w:w="6533" w:type="dxa"/>
           <w:tcBorders>
             <w:top w:val="single" w:sz="24" w:space="0" w:color="808080" w:themeColor="background1" w:themeShade="80"/>
           </w:tcBorders>
@@ -733,15 +733,6 @@
         <w:p>
           <w:pPr>
             <w:pStyle w:val="Encabezado"/>
-            <w:rPr>
-              <w:color w:val="3B3838" w:themeColor="background2" w:themeShade="40"/>
-              <w:szCs w:val="16"/>
-            </w:rPr>
-          </w:pPr>
-        </w:p>
-        <w:p>
-          <w:pPr>
-            <w:pStyle w:val="Encabezado"/>
             <w:jc w:val="right"/>
             <w:rPr>
               <w:color w:val="3B3838" w:themeColor="background2" w:themeShade="40"/>
@@ -756,13 +747,397 @@
     <w:pPr>
       <w:pStyle w:val="Encabezado"/>
     </w:pPr>
+    <w:r>
+      <w:rPr>
+        <w:noProof/>
+      </w:rPr>
+      <w:drawing>
+        <wp:anchor distT="0" distB="0" distL="114300" distR="114300" simplePos="0" relativeHeight="251661312" behindDoc="1" locked="0" layoutInCell="1" allowOverlap="1" wp14:anchorId="17BBF16F" wp14:editId="6E2364EF">
+          <wp:simplePos x="0" y="0"/>
+          <wp:positionH relativeFrom="margin">
+            <wp:align>center</wp:align>
+          </wp:positionH>
+          <wp:positionV relativeFrom="margin">
+            <wp:align>center</wp:align>
+          </wp:positionV>
+          <wp:extent cx="5076000" cy="4755665"/>
+          <wp:effectExtent l="0" t="0" r="0" b="6985"/>
+          <wp:wrapNone/>
+          <wp:docPr id="1" name="Gráfico 1"/>
+          <wp:cNvGraphicFramePr>
+            <a:graphicFrameLocks xmlns:a="http://schemas.openxmlformats.org/drawingml/2006/main" noChangeAspect="1"/>
+          </wp:cNvGraphicFramePr>
+          <a:graphic xmlns:a="http://schemas.openxmlformats.org/drawingml/2006/main">
+            <a:graphicData uri="http://schemas.openxmlformats.org/drawingml/2006/picture">
+              <pic:pic xmlns:pic="http://schemas.openxmlformats.org/drawingml/2006/picture">
+                <pic:nvPicPr>
+                  <pic:cNvPr id="1" name=""/>
+                  <pic:cNvPicPr/>
+                </pic:nvPicPr>
+                <pic:blipFill>
+                  <a:blip r:embed="rId3">
+                    <a:extLst>
+                      <a:ext uri="{28A0092B-C50C-407E-A947-70E740481C1C}">
+                        <a14:useLocalDpi xmlns:a14="http://schemas.microsoft.com/office/drawing/2010/main" val="0"/>
+                      </a:ext>
+                      <a:ext uri="{96DAC541-7B7A-43D3-8B79-37D633B846F1}">
+                        <asvg:svgBlip xmlns:asvg="http://schemas.microsoft.com/office/drawing/2016/SVG/main" r:embed="rId4"/>
+                      </a:ext>
+                    </a:extLst>
+                  </a:blip>
+                  <a:stretch>
+                    <a:fillRect/>
+                  </a:stretch>
+                </pic:blipFill>
+                <pic:spPr>
+                  <a:xfrm>
+                    <a:off x="0" y="0"/>
+                    <a:ext cx="5076000" cy="4755665"/>
+                  </a:xfrm>
+                  <a:prstGeom prst="rect">
+                    <a:avLst/>
+                  </a:prstGeom>
+                </pic:spPr>
+              </pic:pic>
+            </a:graphicData>
+          </a:graphic>
+          <wp14:sizeRelH relativeFrom="margin">
+            <wp14:pctWidth>0</wp14:pctWidth>
+          </wp14:sizeRelH>
+          <wp14:sizeRelV relativeFrom="margin">
+            <wp14:pctHeight>0</wp14:pctHeight>
+          </wp14:sizeRelV>
+        </wp:anchor>
+      </w:drawing>
+    </w:r>
+  </w:p>
+</w:hdr>
+</file>
+
+<file path=word/header2.xml><?xml version="1.0" encoding="utf-8"?>
+<w:hdr xmlns:wpc="http://schemas.microsoft.com/office/word/2010/wordprocessingCanvas" xmlns:cx="http://schemas.microsoft.com/office/drawing/2014/chartex" xmlns:cx1="http://schemas.microsoft.com/office/drawing/2015/9/8/chartex" xmlns:cx2="http://schemas.microsoft.com/office/drawing/2015/10/21/chartex" xmlns:cx3="http://schemas.microsoft.com/office/drawing/2016/5/9/chartex" xmlns:cx4="http://schemas.microsoft.com/office/drawing/2016/5/10/chartex" xmlns:cx5="http://schemas.microsoft.com/office/drawing/2016/5/11/chartex" xmlns:cx6="http://schemas.microsoft.com/office/drawing/2016/5/12/chartex" xmlns:cx7="http://schemas.microsoft.com/office/drawing/2016/5/13/chartex" xmlns:cx8="http://schemas.microsoft.com/office/drawing/2016/5/14/chartex" xmlns:mc="http://schemas.openxmlformats.org/markup-compatibility/2006" xmlns:aink="http://schemas.microsoft.com/office/drawing/2016/ink" xmlns:am3d="http://schemas.microsoft.com/office/drawing/2017/model3d" xmlns:o="urn:schemas-microsoft-com:office:office" xmlns:r="http://schemas.openxmlformats.org/officeDocument/2006/relationships" xmlns:m="http://schemas.openxmlformats.org/officeDocument/2006/math" xmlns:v="urn:schemas-microsoft-com:vml" xmlns:wp14="http://schemas.microsoft.com/office/word/2010/wordprocessingDrawing" xmlns:wp="http://schemas.openxmlformats.org/drawingml/2006/wordprocessingDrawing" xmlns:w10="urn:schemas-microsoft-com:office:word" xmlns:w="http://schemas.openxmlformats.org/wordprocessingml/2006/main" xmlns:w14="http://schemas.microsoft.com/office/word/2010/wordml" xmlns:w15="http://schemas.microsoft.com/office/word/2012/wordml" xmlns:w16cex="http://schemas.microsoft.com/office/word/2018/wordml/cex" xmlns:w16cid="http://schemas.microsoft.com/office/word/2016/wordml/cid" xmlns:w16="http://schemas.microsoft.com/office/word/2018/wordml" xmlns:w16se="http://schemas.microsoft.com/office/word/2015/wordml/symex" xmlns:wpg="http://schemas.microsoft.com/office/word/2010/wordprocessingGroup" xmlns:wpi="http://schemas.microsoft.com/office/word/2010/wordprocessingInk" xmlns:wne="http://schemas.microsoft.com/office/word/2006/wordml" xmlns:wps="http://schemas.microsoft.com/office/word/2010/wordprocessingShape" mc:Ignorable="w14 w15 w16se w16cid w16 w16cex wp14">
+  <w:p>
+    <w:pPr>
+      <w:pStyle w:val="Encabezado"/>
+    </w:pPr>
+    <w:r>
+      <w:rPr>
+        <w:noProof/>
+      </w:rPr>
+      <w:drawing>
+        <wp:anchor distT="0" distB="0" distL="114300" distR="114300" simplePos="0" relativeHeight="251659264" behindDoc="1" locked="0" layoutInCell="1" allowOverlap="1" wp14:anchorId="526EDEAA" wp14:editId="0260F52E">
+          <wp:simplePos x="0" y="0"/>
+          <wp:positionH relativeFrom="page">
+            <wp:align>left</wp:align>
+          </wp:positionH>
+          <wp:positionV relativeFrom="paragraph">
+            <wp:posOffset>-932853</wp:posOffset>
+          </wp:positionV>
+          <wp:extent cx="7765902" cy="6892119"/>
+          <wp:effectExtent l="0" t="0" r="6985" b="4445"/>
+          <wp:wrapNone/>
+          <wp:docPr id="2" name="Imagen 2" descr="Imagen que contiene tabla, sostener, mujer&#10;&#10;Descripción generada automáticamente"/>
+          <wp:cNvGraphicFramePr>
+            <a:graphicFrameLocks xmlns:a="http://schemas.openxmlformats.org/drawingml/2006/main" noChangeAspect="1"/>
+          </wp:cNvGraphicFramePr>
+          <a:graphic xmlns:a="http://schemas.openxmlformats.org/drawingml/2006/main">
+            <a:graphicData uri="http://schemas.openxmlformats.org/drawingml/2006/picture">
+              <pic:pic xmlns:pic="http://schemas.openxmlformats.org/drawingml/2006/picture">
+                <pic:nvPicPr>
+                  <pic:cNvPr id="2" name="Portada Procedimientos_Mesa de trabajo 1 copia.png"/>
+                  <pic:cNvPicPr/>
+                </pic:nvPicPr>
+                <pic:blipFill rotWithShape="1">
+                  <a:blip r:embed="rId1">
+                    <a:extLst>
+                      <a:ext uri="{28A0092B-C50C-407E-A947-70E740481C1C}">
+                        <a14:useLocalDpi xmlns:a14="http://schemas.microsoft.com/office/drawing/2010/main" val="0"/>
+                      </a:ext>
+                    </a:extLst>
+                  </a:blip>
+                  <a:srcRect t="1" b="31458"/>
+                  <a:stretch/>
+                </pic:blipFill>
+                <pic:spPr bwMode="auto">
+                  <a:xfrm>
+                    <a:off x="0" y="0"/>
+                    <a:ext cx="7765902" cy="6892119"/>
+                  </a:xfrm>
+                  <a:prstGeom prst="rect">
+                    <a:avLst/>
+                  </a:prstGeom>
+                  <a:ln>
+                    <a:noFill/>
+                  </a:ln>
+                  <a:extLst>
+                    <a:ext uri="{53640926-AAD7-44D8-BBD7-CCE9431645EC}">
+                      <a14:shadowObscured xmlns:a14="http://schemas.microsoft.com/office/drawing/2010/main"/>
+                    </a:ext>
+                  </a:extLst>
+                </pic:spPr>
+              </pic:pic>
+            </a:graphicData>
+          </a:graphic>
+          <wp14:sizeRelH relativeFrom="margin">
+            <wp14:pctWidth>0</wp14:pctWidth>
+          </wp14:sizeRelH>
+          <wp14:sizeRelV relativeFrom="margin">
+            <wp14:pctHeight>0</wp14:pctHeight>
+          </wp14:sizeRelV>
+        </wp:anchor>
+      </w:drawing>
+    </w:r>
+  </w:p>
+  <w:p>
+    <w:pPr>
+      <w:pStyle w:val="Encabezado"/>
+    </w:pPr>
+  </w:p>
+  <w:p>
+    <w:pPr>
+      <w:pStyle w:val="Encabezado"/>
+    </w:pPr>
+  </w:p>
+  <w:p>
+    <w:pPr>
+      <w:pStyle w:val="Encabezado"/>
+    </w:pPr>
+  </w:p>
+  <w:p>
+    <w:pPr>
+      <w:pStyle w:val="Encabezado"/>
+    </w:pPr>
+  </w:p>
+  <w:p>
+    <w:pPr>
+      <w:pStyle w:val="Encabezado"/>
+    </w:pPr>
+  </w:p>
+  <w:p>
+    <w:pPr>
+      <w:pStyle w:val="Encabezado"/>
+    </w:pPr>
+  </w:p>
+  <w:p>
+    <w:pPr>
+      <w:pStyle w:val="Encabezado"/>
+    </w:pPr>
+  </w:p>
+  <w:p>
+    <w:pPr>
+      <w:pStyle w:val="Encabezado"/>
+    </w:pPr>
+  </w:p>
+  <w:p>
+    <w:pPr>
+      <w:pStyle w:val="Encabezado"/>
+    </w:pPr>
+  </w:p>
+  <w:p>
+    <w:pPr>
+      <w:pStyle w:val="Encabezado"/>
+    </w:pPr>
+  </w:p>
+  <w:p>
+    <w:pPr>
+      <w:pStyle w:val="Encabezado"/>
+    </w:pPr>
+  </w:p>
+  <w:p>
+    <w:pPr>
+      <w:pStyle w:val="Encabezado"/>
+    </w:pPr>
+  </w:p>
+  <w:p>
+    <w:pPr>
+      <w:pStyle w:val="Encabezado"/>
+    </w:pPr>
+  </w:p>
+  <w:p>
+    <w:pPr>
+      <w:pStyle w:val="Encabezado"/>
+    </w:pPr>
+  </w:p>
+  <w:p>
+    <w:pPr>
+      <w:pStyle w:val="Encabezado"/>
+    </w:pPr>
+  </w:p>
+  <w:p>
+    <w:pPr>
+      <w:pStyle w:val="Encabezado"/>
+    </w:pPr>
+  </w:p>
+  <w:p>
+    <w:pPr>
+      <w:pStyle w:val="Encabezado"/>
+      <w:tabs>
+        <w:tab w:val="clear" w:pos="4419"/>
+        <w:tab w:val="clear" w:pos="8838"/>
+        <w:tab w:val="left" w:pos="7479"/>
+      </w:tabs>
+    </w:pPr>
+    <w:r>
+      <w:tab/>
+    </w:r>
+  </w:p>
+  <w:p>
+    <w:pPr>
+      <w:pStyle w:val="Encabezado"/>
+    </w:pPr>
+  </w:p>
+  <w:p>
+    <w:pPr>
+      <w:pStyle w:val="Encabezado"/>
+    </w:pPr>
+  </w:p>
+  <w:p>
+    <w:pPr>
+      <w:pStyle w:val="Encabezado"/>
+      <w:jc w:val="right"/>
+    </w:pPr>
+  </w:p>
+  <w:p>
+    <w:pPr>
+      <w:pStyle w:val="Encabezado"/>
+    </w:pPr>
+  </w:p>
+  <w:p>
+    <w:pPr>
+      <w:pStyle w:val="Encabezado"/>
+    </w:pPr>
+  </w:p>
+  <w:p>
+    <w:pPr>
+      <w:pStyle w:val="Encabezado"/>
+    </w:pPr>
+  </w:p>
+  <w:p>
+    <w:pPr>
+      <w:pStyle w:val="Encabezado"/>
+    </w:pPr>
+  </w:p>
+  <w:p>
+    <w:pPr>
+      <w:pStyle w:val="Encabezado"/>
+    </w:pPr>
+  </w:p>
+  <w:p>
+    <w:pPr>
+      <w:pStyle w:val="Encabezado"/>
+    </w:pPr>
+  </w:p>
+  <w:p>
+    <w:pPr>
+      <w:pStyle w:val="Encabezado"/>
+    </w:pPr>
+  </w:p>
+  <w:p>
+    <w:pPr>
+      <w:pStyle w:val="Encabezado"/>
+    </w:pPr>
+  </w:p>
+  <w:p>
+    <w:pPr>
+      <w:pStyle w:val="Encabezado"/>
+    </w:pPr>
+  </w:p>
+  <w:p>
+    <w:pPr>
+      <w:pStyle w:val="Encabezado"/>
+    </w:pPr>
+  </w:p>
+  <w:p>
+    <w:pPr>
+      <w:pStyle w:val="Encabezado"/>
+    </w:pPr>
+  </w:p>
+  <w:p>
+    <w:pPr>
+      <w:pStyle w:val="Encabezado"/>
+    </w:pPr>
+  </w:p>
+  <w:p>
+    <w:pPr>
+      <w:pStyle w:val="Encabezado"/>
+    </w:pPr>
+  </w:p>
+  <w:p>
+    <w:pPr>
+      <w:pStyle w:val="Encabezado"/>
+    </w:pPr>
+  </w:p>
+  <w:p>
+    <w:pPr>
+      <w:pStyle w:val="Encabezado"/>
+    </w:pPr>
+  </w:p>
+  <w:p>
+    <w:pPr>
+      <w:pStyle w:val="Encabezado"/>
+    </w:pPr>
+  </w:p>
+  <w:p>
+    <w:pPr>
+      <w:pStyle w:val="Encabezado"/>
+    </w:pPr>
+  </w:p>
+  <w:p>
+    <w:pPr>
+      <w:pStyle w:val="Encabezado"/>
+    </w:pPr>
+  </w:p>
+  <w:p>
+    <w:pPr>
+      <w:pStyle w:val="Encabezado"/>
+    </w:pPr>
+  </w:p>
+  <w:p>
+    <w:pPr>
+      <w:pStyle w:val="Encabezado"/>
+    </w:pPr>
+  </w:p>
+  <w:p>
+    <w:pPr>
+      <w:pStyle w:val="Encabezado"/>
+    </w:pPr>
+  </w:p>
+  <w:p>
+    <w:pPr>
+      <w:pStyle w:val="Encabezado"/>
+    </w:pPr>
+  </w:p>
+  <w:p>
+    <w:pPr>
+      <w:pStyle w:val="Encabezado"/>
+    </w:pPr>
+  </w:p>
+  <w:p>
+    <w:pPr>
+      <w:pStyle w:val="Encabezado"/>
+    </w:pPr>
+  </w:p>
+  <w:p>
+    <w:pPr>
+      <w:pStyle w:val="Encabezado"/>
+    </w:pPr>
+  </w:p>
+  <w:p>
+    <w:pPr>
+      <w:pStyle w:val="Encabezado"/>
+    </w:pPr>
+  </w:p>
+  <w:p>
+    <w:pPr>
+      <w:pStyle w:val="Encabezado"/>
+    </w:pPr>
   </w:p>
 </w:hdr>
 </file>
 
 <file path=word/numbering.xml><?xml version="1.0" encoding="utf-8"?>
 <w:numbering xmlns:wpc="http://schemas.microsoft.com/office/word/2010/wordprocessingCanvas" xmlns:cx="http://schemas.microsoft.com/office/drawing/2014/chartex" xmlns:cx1="http://schemas.microsoft.com/office/drawing/2015/9/8/chartex" xmlns:cx2="http://schemas.microsoft.com/office/drawing/2015/10/21/chartex" xmlns:cx3="http://schemas.microsoft.com/office/drawing/2016/5/9/chartex" xmlns:cx4="http://schemas.microsoft.com/office/drawing/2016/5/10/chartex" xmlns:cx5="http://schemas.microsoft.com/office/drawing/2016/5/11/chartex" xmlns:cx6="http://schemas.microsoft.com/office/drawing/2016/5/12/chartex" xmlns:cx7="http://schemas.microsoft.com/office/drawing/2016/5/13/chartex" xmlns:cx8="http://schemas.microsoft.com/office/drawing/2016/5/14/chartex" xmlns:mc="http://schemas.openxmlformats.org/markup-compatibility/2006" xmlns:aink="http://schemas.microsoft.com/office/drawing/2016/ink" xmlns:am3d="http://schemas.microsoft.com/office/drawing/2017/model3d" xmlns:o="urn:schemas-microsoft-com:office:office" xmlns:r="http://schemas.openxmlformats.org/officeDocument/2006/relationships" xmlns:m="http://schemas.openxmlformats.org/officeDocument/2006/math" xmlns:v="urn:schemas-microsoft-com:vml" xmlns:wp14="http://schemas.microsoft.com/office/word/2010/wordprocessingDrawing" xmlns:wp="http://schemas.openxmlformats.org/drawingml/2006/wordprocessingDrawing" xmlns:w10="urn:schemas-microsoft-com:office:word" xmlns:w="http://schemas.openxmlformats.org/wordprocessingml/2006/main" xmlns:w14="http://schemas.microsoft.com/office/word/2010/wordml" xmlns:w15="http://schemas.microsoft.com/office/word/2012/wordml" xmlns:w16cex="http://schemas.microsoft.com/office/word/2018/wordml/cex" xmlns:w16cid="http://schemas.microsoft.com/office/word/2016/wordml/cid" xmlns:w16="http://schemas.microsoft.com/office/word/2018/wordml" xmlns:w16se="http://schemas.microsoft.com/office/word/2015/wordml/symex" xmlns:wpg="http://schemas.microsoft.com/office/word/2010/wordprocessingGroup" xmlns:wpi="http://schemas.microsoft.com/office/word/2010/wordprocessingInk" xmlns:wne="http://schemas.microsoft.com/office/word/2006/wordml" xmlns:wps="http://schemas.microsoft.com/office/word/2010/wordprocessingShape" mc:Ignorable="w14 w15 w16se w16cid w16 w16cex wp14">
-  <w:abstractNum w:abstractNumId="0" w15:restartNumberingAfterBreak="1">
+  <w:abstractNum w:abstractNumId="0" w15:restartNumberingAfterBreak="0">
     <w:nsid w:val="0F0E5143"/>
     <w:multiLevelType w:val="hybridMultilevel"/>
     <w:tmpl w:val="5C4EA420"/>
@@ -876,7 +1251,7 @@
       </w:rPr>
     </w:lvl>
   </w:abstractNum>
-  <w:abstractNum w:abstractNumId="1" w15:restartNumberingAfterBreak="1">
+  <w:abstractNum w:abstractNumId="1" w15:restartNumberingAfterBreak="0">
     <w:nsid w:val="228E5435"/>
     <w:multiLevelType w:val="hybridMultilevel"/>
     <w:tmpl w:val="2CD2DE92"/>
@@ -1370,7 +1745,10 @@
   <w:style w:type="paragraph" w:default="1" w:styleId="Normal">
     <w:name w:val="Normal"/>
     <w:qFormat/>
-    <w:rsid w:val="00542226"/>
+    <w:rsid w:val="00A23072"/>
+    <w:pPr>
+      <w:jc w:val="both"/>
+    </w:pPr>
     <w:rPr>
       <w:rFonts w:ascii="Century Gothic" w:hAnsi="Century Gothic"/>
       <w:sz w:val="16"/>
@@ -1383,19 +1761,18 @@
     <w:link w:val="Ttulo1Car"/>
     <w:uiPriority w:val="9"/>
     <w:qFormat/>
-    <w:rsid w:val="001F1003"/>
+    <w:rsid w:val="00A23072"/>
     <w:pPr>
       <w:keepNext/>
       <w:keepLines/>
       <w:spacing w:before="240" w:after="240"/>
-      <w:jc w:val="both"/>
       <w:outlineLvl w:val="0"/>
     </w:pPr>
     <w:rPr>
       <w:rFonts w:eastAsiaTheme="majorEastAsia" w:cstheme="majorBidi"/>
       <w:b/>
       <w:color w:val="A61D71"/>
-      <w:sz w:val="32"/>
+      <w:sz w:val="24"/>
       <w:szCs w:val="32"/>
     </w:rPr>
   </w:style>
@@ -1407,19 +1784,18 @@
     <w:uiPriority w:val="9"/>
     <w:unhideWhenUsed/>
     <w:qFormat/>
-    <w:rsid w:val="001F1003"/>
+    <w:rsid w:val="00A23072"/>
     <w:pPr>
       <w:keepNext/>
       <w:keepLines/>
       <w:spacing w:before="40" w:after="120"/>
-      <w:jc w:val="both"/>
       <w:outlineLvl w:val="1"/>
     </w:pPr>
     <w:rPr>
       <w:rFonts w:eastAsiaTheme="majorEastAsia" w:cstheme="majorBidi"/>
       <w:b/>
       <w:color w:val="2F5496" w:themeColor="accent1" w:themeShade="BF"/>
-      <w:sz w:val="26"/>
+      <w:sz w:val="22"/>
       <w:szCs w:val="26"/>
     </w:rPr>
   </w:style>
@@ -1457,7 +1833,7 @@
     <w:link w:val="EncabezadoCar"/>
     <w:uiPriority w:val="99"/>
     <w:unhideWhenUsed/>
-    <w:rsid w:val="00AF6389"/>
+    <w:rsid w:val="00A23072"/>
     <w:pPr>
       <w:tabs>
         <w:tab w:val="center" w:pos="4419"/>
@@ -1472,7 +1848,7 @@
     <w:basedOn w:val="Fuentedeprrafopredeter"/>
     <w:link w:val="Encabezado"/>
     <w:uiPriority w:val="99"/>
-    <w:rsid w:val="00AF6389"/>
+    <w:rsid w:val="00A23072"/>
   </w:style>
   <w:style w:type="paragraph" w:styleId="Piedepgina">
     <w:name w:val="footer"/>
@@ -1480,7 +1856,7 @@
     <w:link w:val="PiedepginaCar"/>
     <w:uiPriority w:val="99"/>
     <w:unhideWhenUsed/>
-    <w:rsid w:val="00AF6389"/>
+    <w:rsid w:val="00A23072"/>
     <w:pPr>
       <w:tabs>
         <w:tab w:val="center" w:pos="4419"/>
@@ -1494,13 +1870,13 @@
     <w:basedOn w:val="Fuentedeprrafopredeter"/>
     <w:link w:val="Piedepgina"/>
     <w:uiPriority w:val="99"/>
-    <w:rsid w:val="00AF6389"/>
+    <w:rsid w:val="00A23072"/>
   </w:style>
   <w:style w:type="table" w:styleId="Tablaconcuadrcula">
     <w:name w:val="Table Grid"/>
     <w:basedOn w:val="Tablanormal"/>
     <w:uiPriority w:val="39"/>
-    <w:rsid w:val="00AF6389"/>
+    <w:rsid w:val="00A23072"/>
     <w:pPr>
       <w:spacing w:after="0" w:line="240" w:lineRule="auto"/>
     </w:pPr>
@@ -1515,80 +1891,18 @@
       </w:tblBorders>
     </w:tblPr>
   </w:style>
-  <w:style w:type="character" w:customStyle="1" w:styleId="Ttulo1Car">
-    <w:name w:val="Título 1 Car"/>
-    <w:basedOn w:val="Fuentedeprrafopredeter"/>
-    <w:link w:val="Ttulo1"/>
-    <w:uiPriority w:val="9"/>
-    <w:rsid w:val="001F1003"/>
-    <w:rPr>
-      <w:rFonts w:ascii="Century Gothic" w:eastAsiaTheme="majorEastAsia" w:hAnsi="Century Gothic" w:cstheme="majorBidi"/>
-      <w:b/>
-      <w:color w:val="A61D71"/>
-      <w:sz w:val="32"/>
-      <w:szCs w:val="32"/>
-    </w:rPr>
-  </w:style>
-  <w:style w:type="character" w:customStyle="1" w:styleId="Ttulo2Car">
-    <w:name w:val="Título 2 Car"/>
-    <w:basedOn w:val="Fuentedeprrafopredeter"/>
-    <w:link w:val="Ttulo2"/>
-    <w:uiPriority w:val="9"/>
-    <w:rsid w:val="001F1003"/>
-    <w:rPr>
-      <w:rFonts w:ascii="Century Gothic" w:eastAsiaTheme="majorEastAsia" w:hAnsi="Century Gothic" w:cstheme="majorBidi"/>
-      <w:b/>
-      <w:color w:val="2F5496" w:themeColor="accent1" w:themeShade="BF"/>
-      <w:sz w:val="26"/>
-      <w:szCs w:val="26"/>
-    </w:rPr>
-  </w:style>
-  <w:style w:type="paragraph" w:customStyle="1" w:styleId="Vietas">
-    <w:name w:val="Viñetas"/>
-    <w:basedOn w:val="Prrafodelista"/>
-    <w:link w:val="VietasCar"/>
-    <w:qFormat/>
-    <w:rsid w:val="001F1003"/>
-    <w:pPr>
-      <w:numPr>
-        <w:numId w:val="1"/>
-      </w:numPr>
-      <w:jc w:val="both"/>
-    </w:pPr>
-  </w:style>
-  <w:style w:type="paragraph" w:customStyle="1" w:styleId="Numeracin">
-    <w:name w:val="Numeración"/>
-    <w:basedOn w:val="Prrafodelista"/>
-    <w:link w:val="NumeracinCar"/>
-    <w:qFormat/>
-    <w:rsid w:val="001F1003"/>
-    <w:pPr>
-      <w:numPr>
-        <w:numId w:val="2"/>
-      </w:numPr>
-      <w:spacing w:line="240" w:lineRule="auto"/>
-      <w:ind w:left="714" w:hanging="357"/>
-      <w:contextualSpacing w:val="0"/>
-      <w:jc w:val="both"/>
-    </w:pPr>
-  </w:style>
-  <w:style w:type="character" w:customStyle="1" w:styleId="VietasCar">
-    <w:name w:val="Viñetas Car"/>
-    <w:basedOn w:val="Fuentedeprrafopredeter"/>
-    <w:link w:val="Vietas"/>
-    <w:rsid w:val="001F1003"/>
+  <w:style w:type="table" w:customStyle="1" w:styleId="Estilo1">
+    <w:name w:val="Estilo1"/>
+    <w:basedOn w:val="Tablanormal"/>
+    <w:uiPriority w:val="99"/>
+    <w:rsid w:val="001A1624"/>
+    <w:pPr>
+      <w:spacing w:after="0" w:line="240" w:lineRule="auto"/>
+    </w:pPr>
     <w:rPr>
       <w:rFonts w:ascii="Century Gothic" w:hAnsi="Century Gothic"/>
+      <w:sz w:val="20"/>
     </w:rPr>
-  </w:style>
-  <w:style w:type="table" w:customStyle="1" w:styleId="Tablaconcuadrculaclara1">
-    <w:name w:val="Tabla con cuadrícula clara1"/>
-    <w:basedOn w:val="Tablanormal"/>
-    <w:uiPriority w:val="40"/>
-    <w:rsid w:val="001F1003"/>
-    <w:pPr>
-      <w:spacing w:after="0" w:line="240" w:lineRule="auto"/>
-    </w:pPr>
     <w:tblPr>
       <w:tblBorders>
         <w:top w:val="single" w:sz="4" w:space="0" w:color="BFBFBF" w:themeColor="background1" w:themeShade="BF"/>
@@ -1599,51 +1913,8 @@
         <w:insideV w:val="single" w:sz="4" w:space="0" w:color="BFBFBF" w:themeColor="background1" w:themeShade="BF"/>
       </w:tblBorders>
     </w:tblPr>
-  </w:style>
-  <w:style w:type="character" w:customStyle="1" w:styleId="NumeracinCar">
-    <w:name w:val="Numeración Car"/>
-    <w:basedOn w:val="Fuentedeprrafopredeter"/>
-    <w:link w:val="Numeracin"/>
-    <w:rsid w:val="001F1003"/>
-    <w:rPr>
-      <w:rFonts w:ascii="Century Gothic" w:hAnsi="Century Gothic"/>
-    </w:rPr>
-  </w:style>
-  <w:style w:type="paragraph" w:styleId="Prrafodelista">
-    <w:name w:val="List Paragraph"/>
-    <w:basedOn w:val="Normal"/>
-    <w:uiPriority w:val="34"/>
-    <w:qFormat/>
-    <w:rsid w:val="001F1003"/>
-    <w:pPr>
-      <w:ind w:left="720"/>
-      <w:contextualSpacing/>
-    </w:pPr>
-  </w:style>
-  <w:style w:type="table" w:customStyle="1" w:styleId="Estilo1">
-    <w:name w:val="Estilo1"/>
-    <w:basedOn w:val="Tablanormal"/>
-    <w:uiPriority w:val="99"/>
-    <w:rsid w:val="002A16F7"/>
-    <w:pPr>
-      <w:spacing w:after="0" w:line="240" w:lineRule="auto"/>
-    </w:pPr>
-    <w:rPr>
-      <w:rFonts w:ascii="Century Gothic" w:hAnsi="Century Gothic"/>
-      <w:sz w:val="20"/>
-    </w:rPr>
-    <w:tblPr>
-      <w:tblBorders>
-        <w:top w:val="single" w:sz="4" w:space="0" w:color="FFFFFF" w:themeColor="background1"/>
-        <w:left w:val="single" w:sz="4" w:space="0" w:color="FFFFFF" w:themeColor="background1"/>
-        <w:bottom w:val="single" w:sz="4" w:space="0" w:color="FFFFFF" w:themeColor="background1"/>
-        <w:right w:val="single" w:sz="4" w:space="0" w:color="FFFFFF" w:themeColor="background1"/>
-        <w:insideH w:val="single" w:sz="4" w:space="0" w:color="FFFFFF" w:themeColor="background1"/>
-        <w:insideV w:val="single" w:sz="4" w:space="0" w:color="FFFFFF" w:themeColor="background1"/>
-      </w:tblBorders>
-    </w:tblPr>
     <w:tcPr>
-      <w:shd w:val="clear" w:color="auto" w:fill="FBFBFB"/>
+      <w:shd w:val="clear" w:color="auto" w:fill="auto"/>
       <w:vAlign w:val="center"/>
     </w:tcPr>
     <w:tblStylePr w:type="firstRow">
@@ -1663,15 +1934,103 @@
       </w:rPr>
       <w:tblPr/>
       <w:tcPr>
-        <w:shd w:val="clear" w:color="auto" w:fill="D9D9D9" w:themeFill="background1" w:themeFillShade="D9"/>
+        <w:shd w:val="clear" w:color="auto" w:fill="F2F2F2" w:themeFill="background1" w:themeFillShade="F2"/>
       </w:tcPr>
     </w:tblStylePr>
+  </w:style>
+  <w:style w:type="character" w:customStyle="1" w:styleId="Ttulo1Car">
+    <w:name w:val="Título 1 Car"/>
+    <w:basedOn w:val="Fuentedeprrafopredeter"/>
+    <w:link w:val="Ttulo1"/>
+    <w:uiPriority w:val="9"/>
+    <w:rsid w:val="00A23072"/>
+    <w:rPr>
+      <w:rFonts w:ascii="Century Gothic" w:eastAsiaTheme="majorEastAsia" w:hAnsi="Century Gothic" w:cstheme="majorBidi"/>
+      <w:b/>
+      <w:color w:val="A61D71"/>
+      <w:sz w:val="24"/>
+      <w:szCs w:val="32"/>
+    </w:rPr>
+  </w:style>
+  <w:style w:type="character" w:customStyle="1" w:styleId="Ttulo2Car">
+    <w:name w:val="Título 2 Car"/>
+    <w:basedOn w:val="Fuentedeprrafopredeter"/>
+    <w:link w:val="Ttulo2"/>
+    <w:uiPriority w:val="9"/>
+    <w:rsid w:val="00A23072"/>
+    <w:rPr>
+      <w:rFonts w:ascii="Century Gothic" w:eastAsiaTheme="majorEastAsia" w:hAnsi="Century Gothic" w:cstheme="majorBidi"/>
+      <w:b/>
+      <w:color w:val="2F5496" w:themeColor="accent1" w:themeShade="BF"/>
+      <w:szCs w:val="26"/>
+    </w:rPr>
+  </w:style>
+  <w:style w:type="paragraph" w:customStyle="1" w:styleId="Vietas">
+    <w:name w:val="Viñetas"/>
+    <w:basedOn w:val="Prrafodelista"/>
+    <w:link w:val="VietasCar"/>
+    <w:qFormat/>
+    <w:rsid w:val="00C228E4"/>
+    <w:pPr>
+      <w:numPr>
+        <w:numId w:val="1"/>
+      </w:numPr>
+      <w:spacing w:after="120"/>
+      <w:ind w:left="714" w:hanging="357"/>
+      <w:contextualSpacing w:val="0"/>
+    </w:pPr>
+  </w:style>
+  <w:style w:type="paragraph" w:customStyle="1" w:styleId="Numeracin">
+    <w:name w:val="Numeración"/>
+    <w:basedOn w:val="Prrafodelista"/>
+    <w:link w:val="NumeracinCar"/>
+    <w:qFormat/>
+    <w:rsid w:val="00C228E4"/>
+    <w:pPr>
+      <w:numPr>
+        <w:numId w:val="2"/>
+      </w:numPr>
+      <w:spacing w:after="120" w:line="240" w:lineRule="auto"/>
+      <w:ind w:left="714" w:hanging="357"/>
+      <w:contextualSpacing w:val="0"/>
+    </w:pPr>
+  </w:style>
+  <w:style w:type="character" w:customStyle="1" w:styleId="VietasCar">
+    <w:name w:val="Viñetas Car"/>
+    <w:basedOn w:val="Fuentedeprrafopredeter"/>
+    <w:link w:val="Vietas"/>
+    <w:rsid w:val="00C228E4"/>
+    <w:rPr>
+      <w:rFonts w:ascii="Century Gothic" w:hAnsi="Century Gothic"/>
+      <w:sz w:val="16"/>
+    </w:rPr>
+  </w:style>
+  <w:style w:type="character" w:customStyle="1" w:styleId="NumeracinCar">
+    <w:name w:val="Numeración Car"/>
+    <w:basedOn w:val="Fuentedeprrafopredeter"/>
+    <w:link w:val="Numeracin"/>
+    <w:rsid w:val="00C228E4"/>
+    <w:rPr>
+      <w:rFonts w:ascii="Century Gothic" w:hAnsi="Century Gothic"/>
+      <w:sz w:val="16"/>
+    </w:rPr>
+  </w:style>
+  <w:style w:type="paragraph" w:styleId="Prrafodelista">
+    <w:name w:val="List Paragraph"/>
+    <w:basedOn w:val="Normal"/>
+    <w:uiPriority w:val="34"/>
+    <w:qFormat/>
+    <w:rsid w:val="00A23072"/>
+    <w:pPr>
+      <w:ind w:left="720"/>
+      <w:contextualSpacing/>
+    </w:pPr>
   </w:style>
   <w:style w:type="table" w:customStyle="1" w:styleId="Estilo2">
     <w:name w:val="Estilo2"/>
     <w:basedOn w:val="Tablanormal"/>
     <w:uiPriority w:val="99"/>
-    <w:rsid w:val="002A16F7"/>
+    <w:rsid w:val="001A1624"/>
     <w:pPr>
       <w:spacing w:after="0" w:line="240" w:lineRule="auto"/>
     </w:pPr>
@@ -1681,12 +2040,12 @@
     </w:rPr>
     <w:tblPr>
       <w:tblBorders>
-        <w:top w:val="single" w:sz="4" w:space="0" w:color="F2F2F2" w:themeColor="background1" w:themeShade="F2"/>
-        <w:left w:val="single" w:sz="4" w:space="0" w:color="F2F2F2" w:themeColor="background1" w:themeShade="F2"/>
-        <w:bottom w:val="single" w:sz="4" w:space="0" w:color="F2F2F2" w:themeColor="background1" w:themeShade="F2"/>
-        <w:right w:val="single" w:sz="4" w:space="0" w:color="F2F2F2" w:themeColor="background1" w:themeShade="F2"/>
-        <w:insideH w:val="single" w:sz="4" w:space="0" w:color="F2F2F2" w:themeColor="background1" w:themeShade="F2"/>
-        <w:insideV w:val="single" w:sz="4" w:space="0" w:color="F2F2F2" w:themeColor="background1" w:themeShade="F2"/>
+        <w:top w:val="single" w:sz="4" w:space="0" w:color="BFBFBF" w:themeColor="background1" w:themeShade="BF"/>
+        <w:left w:val="single" w:sz="4" w:space="0" w:color="BFBFBF" w:themeColor="background1" w:themeShade="BF"/>
+        <w:bottom w:val="single" w:sz="4" w:space="0" w:color="BFBFBF" w:themeColor="background1" w:themeShade="BF"/>
+        <w:right w:val="single" w:sz="4" w:space="0" w:color="BFBFBF" w:themeColor="background1" w:themeShade="BF"/>
+        <w:insideH w:val="single" w:sz="4" w:space="0" w:color="BFBFBF" w:themeColor="background1" w:themeShade="BF"/>
+        <w:insideV w:val="single" w:sz="4" w:space="0" w:color="BFBFBF" w:themeColor="background1" w:themeShade="BF"/>
       </w:tblBorders>
     </w:tblPr>
     <w:tcPr>

</xml_diff>